<commit_message>
Added in code to pull final policy for each full run. Added policies and graphs to report
</commit_message>
<xml_diff>
--- a/MIE567 A1.docx
+++ b/MIE567 A1.docx
@@ -33,23 +33,7 @@
           <w:rFonts w:ascii="Times New Roman" w:hAnsi="Times New Roman" w:cs="Times New Roman"/>
           <w:sz w:val="24"/>
         </w:rPr>
-        <w:t xml:space="preserve">Jade </w:t>
-      </w:r>
-      <w:proofErr w:type="spellStart"/>
-      <w:r>
-        <w:rPr>
-          <w:rFonts w:ascii="Times New Roman" w:hAnsi="Times New Roman" w:cs="Times New Roman"/>
-          <w:sz w:val="24"/>
-        </w:rPr>
-        <w:t>Khiev</w:t>
-      </w:r>
-      <w:proofErr w:type="spellEnd"/>
-      <w:r>
-        <w:rPr>
-          <w:rFonts w:ascii="Times New Roman" w:hAnsi="Times New Roman" w:cs="Times New Roman"/>
-          <w:sz w:val="24"/>
-        </w:rPr>
-        <w:t xml:space="preserve"> &lt;SN&gt;</w:t>
+        <w:t>Jade Khiev &lt;SN&gt;</w:t>
       </w:r>
     </w:p>
     <w:p>
@@ -454,6 +438,9 @@
         </w:rPr>
       </w:pPr>
       <w:r>
+        <w:rPr>
+          <w:noProof/>
+        </w:rPr>
         <w:drawing>
           <wp:inline distT="0" distB="0" distL="0" distR="0" wp14:anchorId="4952F72F" wp14:editId="7ADFF075">
             <wp:extent cx="3322320" cy="2202180"/>
@@ -1512,6 +1499,7 @@
                 <w:rFonts w:ascii="Calibri" w:eastAsia="Times New Roman" w:hAnsi="Calibri" w:cs="Calibri"/>
                 <w:color w:val="000000"/>
               </w:rPr>
+              <w:lastRenderedPageBreak/>
               <w:t>s21</w:t>
             </w:r>
           </w:p>
@@ -6714,7 +6702,6 @@
             <w:rFonts w:ascii="Cambria Math" w:hAnsi="Cambria Math" w:cs="Times New Roman"/>
             <w:sz w:val="24"/>
           </w:rPr>
-          <w:lastRenderedPageBreak/>
           <m:t>R</m:t>
         </m:r>
         <m:d>
@@ -6804,6 +6791,7 @@
             <w:rFonts w:ascii="Cambria Math" w:hAnsi="Cambria Math" w:cs="Times New Roman"/>
             <w:sz w:val="24"/>
           </w:rPr>
+          <w:lastRenderedPageBreak/>
           <m:t>R</m:t>
         </m:r>
         <m:d>
@@ -7027,14 +7015,7 @@
             <w:rFonts w:ascii="Cambria Math" w:hAnsi="Cambria Math" w:cs="Times New Roman"/>
             <w:sz w:val="24"/>
           </w:rPr>
-          <m:t>=</m:t>
-        </m:r>
-        <m:r>
-          <w:rPr>
-            <w:rFonts w:ascii="Cambria Math" w:hAnsi="Cambria Math" w:cs="Times New Roman"/>
-            <w:sz w:val="24"/>
-          </w:rPr>
-          <m:t>π</m:t>
+          <m:t>=π</m:t>
         </m:r>
         <m:d>
           <m:dPr>
@@ -7070,7 +7051,14 @@
             <w:rFonts w:ascii="Cambria Math" w:hAnsi="Cambria Math" w:cs="Times New Roman"/>
             <w:sz w:val="24"/>
           </w:rPr>
-          <m:t>[-1+γ</m:t>
+          <m:t>[</m:t>
+        </m:r>
+        <m:r>
+          <w:rPr>
+            <w:rFonts w:ascii="Cambria Math" w:hAnsi="Cambria Math" w:cs="Times New Roman"/>
+            <w:sz w:val="24"/>
+          </w:rPr>
+          <m:t>-1+γ</m:t>
         </m:r>
         <m:sSub>
           <m:sSubPr>
@@ -7126,7 +7114,50 @@
             <w:rFonts w:ascii="Cambria Math" w:hAnsi="Cambria Math" w:cs="Times New Roman"/>
             <w:sz w:val="24"/>
           </w:rPr>
-          <m:t>+π(a=R|s=s51)[-1+γ</m:t>
+          <m:t>+π</m:t>
+        </m:r>
+        <m:d>
+          <m:dPr>
+            <m:ctrlPr>
+              <w:rPr>
+                <w:rFonts w:ascii="Cambria Math" w:hAnsi="Cambria Math" w:cs="Times New Roman"/>
+                <w:i/>
+                <w:sz w:val="24"/>
+              </w:rPr>
+            </m:ctrlPr>
+          </m:dPr>
+          <m:e>
+            <m:r>
+              <w:rPr>
+                <w:rFonts w:ascii="Cambria Math" w:hAnsi="Cambria Math" w:cs="Times New Roman"/>
+                <w:sz w:val="24"/>
+              </w:rPr>
+              <m:t>a=R</m:t>
+            </m:r>
+          </m:e>
+          <m:e>
+            <m:r>
+              <w:rPr>
+                <w:rFonts w:ascii="Cambria Math" w:hAnsi="Cambria Math" w:cs="Times New Roman"/>
+                <w:sz w:val="24"/>
+              </w:rPr>
+              <m:t>s=s51</m:t>
+            </m:r>
+          </m:e>
+        </m:d>
+        <m:r>
+          <w:rPr>
+            <w:rFonts w:ascii="Cambria Math" w:hAnsi="Cambria Math" w:cs="Times New Roman"/>
+            <w:sz w:val="24"/>
+          </w:rPr>
+          <m:t>]</m:t>
+        </m:r>
+        <m:r>
+          <w:rPr>
+            <w:rFonts w:ascii="Cambria Math" w:hAnsi="Cambria Math" w:cs="Times New Roman"/>
+            <w:sz w:val="24"/>
+          </w:rPr>
+          <m:t>-1+γ</m:t>
         </m:r>
         <m:sSub>
           <m:sSubPr>
@@ -7203,15 +7234,6 @@
           <w:sz w:val="24"/>
         </w:rPr>
       </w:pPr>
-    </w:p>
-    <w:p>
-      <w:pPr>
-        <w:pStyle w:val="NoSpacing"/>
-        <w:rPr>
-          <w:rFonts w:ascii="Times New Roman" w:hAnsi="Times New Roman" w:cs="Times New Roman"/>
-          <w:sz w:val="24"/>
-        </w:rPr>
-      </w:pPr>
       <w:r>
         <w:rPr>
           <w:rFonts w:ascii="Times New Roman" w:hAnsi="Times New Roman" w:cs="Times New Roman"/>
@@ -7223,15 +7245,7 @@
     <w:p>
       <w:pPr>
         <w:pStyle w:val="NoSpacing"/>
-        <w:rPr>
-          <w:rFonts w:ascii="Times New Roman" w:hAnsi="Times New Roman" w:cs="Times New Roman"/>
-          <w:sz w:val="24"/>
-        </w:rPr>
-      </w:pPr>
-    </w:p>
-    <w:p>
-      <w:pPr>
-        <w:pStyle w:val="NoSpacing"/>
+        <w:jc w:val="center"/>
         <w:rPr>
           <w:rFonts w:ascii="Times New Roman" w:hAnsi="Times New Roman" w:cs="Times New Roman"/>
           <w:sz w:val="24"/>
@@ -7240,9 +7254,50 @@
       <w:r>
         <w:rPr>
           <w:rFonts w:ascii="Times New Roman" w:hAnsi="Times New Roman" w:cs="Times New Roman"/>
-          <w:sz w:val="24"/>
-        </w:rPr>
-        <w:t>&lt;show result graphs here&gt;</w:t>
+          <w:noProof/>
+          <w:sz w:val="24"/>
+        </w:rPr>
+        <w:drawing>
+          <wp:inline distT="0" distB="0" distL="0" distR="0" wp14:anchorId="7F452D20" wp14:editId="698ED50E">
+            <wp:extent cx="3307097" cy="2336800"/>
+            <wp:effectExtent l="0" t="0" r="0" b="0"/>
+            <wp:docPr id="1" name="Picture 1"/>
+            <wp:cNvGraphicFramePr>
+              <a:graphicFrameLocks xmlns:a="http://schemas.openxmlformats.org/drawingml/2006/main" noChangeAspect="1"/>
+            </wp:cNvGraphicFramePr>
+            <a:graphic xmlns:a="http://schemas.openxmlformats.org/drawingml/2006/main">
+              <a:graphicData uri="http://schemas.openxmlformats.org/drawingml/2006/picture">
+                <pic:pic xmlns:pic="http://schemas.openxmlformats.org/drawingml/2006/picture">
+                  <pic:nvPicPr>
+                    <pic:cNvPr id="1" name="VI - Changing Gamma.png"/>
+                    <pic:cNvPicPr/>
+                  </pic:nvPicPr>
+                  <pic:blipFill>
+                    <a:blip r:embed="rId6">
+                      <a:extLst>
+                        <a:ext uri="{28A0092B-C50C-407E-A947-70E740481C1C}">
+                          <a14:useLocalDpi xmlns:a14="http://schemas.microsoft.com/office/drawing/2010/main" val="0"/>
+                        </a:ext>
+                      </a:extLst>
+                    </a:blip>
+                    <a:stretch>
+                      <a:fillRect/>
+                    </a:stretch>
+                  </pic:blipFill>
+                  <pic:spPr>
+                    <a:xfrm>
+                      <a:off x="0" y="0"/>
+                      <a:ext cx="3329503" cy="2352632"/>
+                    </a:xfrm>
+                    <a:prstGeom prst="rect">
+                      <a:avLst/>
+                    </a:prstGeom>
+                  </pic:spPr>
+                </pic:pic>
+              </a:graphicData>
+            </a:graphic>
+          </wp:inline>
+        </w:drawing>
       </w:r>
     </w:p>
     <w:p>
@@ -7253,6 +7308,87 @@
           <w:sz w:val="24"/>
         </w:rPr>
       </w:pPr>
+      <w:r>
+        <w:rPr>
+          <w:rFonts w:ascii="Times New Roman" w:hAnsi="Times New Roman" w:cs="Times New Roman"/>
+          <w:sz w:val="24"/>
+        </w:rPr>
+        <w:t>Figure 1. Initial state values against each iteration plotted for varying values of gamma.</w:t>
+      </w:r>
+    </w:p>
+    <w:p>
+      <w:pPr>
+        <w:pStyle w:val="NoSpacing"/>
+        <w:rPr>
+          <w:rFonts w:ascii="Times New Roman" w:hAnsi="Times New Roman" w:cs="Times New Roman"/>
+          <w:sz w:val="24"/>
+        </w:rPr>
+      </w:pPr>
+      <w:r>
+        <w:rPr>
+          <w:rFonts w:ascii="Times New Roman" w:hAnsi="Times New Roman" w:cs="Times New Roman"/>
+          <w:sz w:val="24"/>
+        </w:rPr>
+        <w:t>Table 1. Policy obtained for each state (rows) at each value of gamma (columns).</w:t>
+      </w:r>
+    </w:p>
+    <w:p>
+      <w:pPr>
+        <w:pStyle w:val="NoSpacing"/>
+        <w:jc w:val="center"/>
+        <w:rPr>
+          <w:rFonts w:ascii="Times New Roman" w:hAnsi="Times New Roman" w:cs="Times New Roman"/>
+          <w:sz w:val="24"/>
+        </w:rPr>
+      </w:pPr>
+      <w:r>
+        <w:rPr>
+          <w:rFonts w:ascii="Times New Roman" w:hAnsi="Times New Roman" w:cs="Times New Roman"/>
+          <w:noProof/>
+          <w:sz w:val="24"/>
+        </w:rPr>
+        <w:drawing>
+          <wp:inline distT="0" distB="0" distL="0" distR="0" wp14:anchorId="15B9A218" wp14:editId="0D8C2A52">
+            <wp:extent cx="2725971" cy="3784600"/>
+            <wp:effectExtent l="0" t="0" r="5080" b="0"/>
+            <wp:docPr id="11" name="Picture 11"/>
+            <wp:cNvGraphicFramePr>
+              <a:graphicFrameLocks xmlns:a="http://schemas.openxmlformats.org/drawingml/2006/main" noChangeAspect="1"/>
+            </wp:cNvGraphicFramePr>
+            <a:graphic xmlns:a="http://schemas.openxmlformats.org/drawingml/2006/main">
+              <a:graphicData uri="http://schemas.openxmlformats.org/drawingml/2006/picture">
+                <pic:pic xmlns:pic="http://schemas.openxmlformats.org/drawingml/2006/picture">
+                  <pic:nvPicPr>
+                    <pic:cNvPr id="11" name="VI - pi.png"/>
+                    <pic:cNvPicPr/>
+                  </pic:nvPicPr>
+                  <pic:blipFill>
+                    <a:blip r:embed="rId7">
+                      <a:extLst>
+                        <a:ext uri="{28A0092B-C50C-407E-A947-70E740481C1C}">
+                          <a14:useLocalDpi xmlns:a14="http://schemas.microsoft.com/office/drawing/2010/main" val="0"/>
+                        </a:ext>
+                      </a:extLst>
+                    </a:blip>
+                    <a:stretch>
+                      <a:fillRect/>
+                    </a:stretch>
+                  </pic:blipFill>
+                  <pic:spPr>
+                    <a:xfrm>
+                      <a:off x="0" y="0"/>
+                      <a:ext cx="2737319" cy="3800355"/>
+                    </a:xfrm>
+                    <a:prstGeom prst="rect">
+                      <a:avLst/>
+                    </a:prstGeom>
+                  </pic:spPr>
+                </pic:pic>
+              </a:graphicData>
+            </a:graphic>
+          </wp:inline>
+        </w:drawing>
+      </w:r>
     </w:p>
     <w:p>
       <w:pPr>
@@ -7282,11 +7418,67 @@
     <w:p>
       <w:pPr>
         <w:pStyle w:val="NoSpacing"/>
+        <w:jc w:val="center"/>
         <w:rPr>
           <w:rFonts w:ascii="Times New Roman" w:hAnsi="Times New Roman" w:cs="Times New Roman"/>
           <w:sz w:val="24"/>
         </w:rPr>
       </w:pPr>
+      <w:r>
+        <w:rPr>
+          <w:rFonts w:ascii="Times New Roman" w:hAnsi="Times New Roman" w:cs="Times New Roman"/>
+          <w:noProof/>
+          <w:sz w:val="24"/>
+        </w:rPr>
+        <w:drawing>
+          <wp:inline distT="0" distB="0" distL="0" distR="0" wp14:anchorId="7CD64182" wp14:editId="1E5E1BF8">
+            <wp:extent cx="3194685" cy="2260600"/>
+            <wp:effectExtent l="0" t="0" r="5715" b="0"/>
+            <wp:docPr id="2" name="Picture 2"/>
+            <wp:cNvGraphicFramePr>
+              <a:graphicFrameLocks xmlns:a="http://schemas.openxmlformats.org/drawingml/2006/main" noChangeAspect="1"/>
+            </wp:cNvGraphicFramePr>
+            <a:graphic xmlns:a="http://schemas.openxmlformats.org/drawingml/2006/main">
+              <a:graphicData uri="http://schemas.openxmlformats.org/drawingml/2006/picture">
+                <pic:pic xmlns:pic="http://schemas.openxmlformats.org/drawingml/2006/picture">
+                  <pic:nvPicPr>
+                    <pic:cNvPr id="2" name="PI - Changing Gamma.png"/>
+                    <pic:cNvPicPr/>
+                  </pic:nvPicPr>
+                  <pic:blipFill rotWithShape="1">
+                    <a:blip r:embed="rId8">
+                      <a:extLst>
+                        <a:ext uri="{28A0092B-C50C-407E-A947-70E740481C1C}">
+                          <a14:useLocalDpi xmlns:a14="http://schemas.microsoft.com/office/drawing/2010/main" val="0"/>
+                        </a:ext>
+                      </a:extLst>
+                    </a:blip>
+                    <a:srcRect l="2557" r="3117"/>
+                    <a:stretch/>
+                  </pic:blipFill>
+                  <pic:spPr bwMode="auto">
+                    <a:xfrm>
+                      <a:off x="0" y="0"/>
+                      <a:ext cx="3227777" cy="2284016"/>
+                    </a:xfrm>
+                    <a:prstGeom prst="rect">
+                      <a:avLst/>
+                    </a:prstGeom>
+                    <a:ln>
+                      <a:noFill/>
+                    </a:ln>
+                    <a:extLst>
+                      <a:ext uri="{53640926-AAD7-44D8-BBD7-CCE9431645EC}">
+                        <a14:shadowObscured xmlns:a14="http://schemas.microsoft.com/office/drawing/2010/main"/>
+                      </a:ext>
+                    </a:extLst>
+                  </pic:spPr>
+                </pic:pic>
+              </a:graphicData>
+            </a:graphic>
+          </wp:inline>
+        </w:drawing>
+      </w:r>
     </w:p>
     <w:p>
       <w:pPr>
@@ -7301,7 +7493,122 @@
           <w:rFonts w:ascii="Times New Roman" w:hAnsi="Times New Roman" w:cs="Times New Roman"/>
           <w:sz w:val="24"/>
         </w:rPr>
-        <w:t>&lt;show result graphs here&gt;</w:t>
+        <w:t xml:space="preserve">Figure </w:t>
+      </w:r>
+      <w:r>
+        <w:rPr>
+          <w:rFonts w:ascii="Times New Roman" w:hAnsi="Times New Roman" w:cs="Times New Roman"/>
+          <w:sz w:val="24"/>
+        </w:rPr>
+        <w:t>2. I</w:t>
+      </w:r>
+      <w:r>
+        <w:rPr>
+          <w:rFonts w:ascii="Times New Roman" w:hAnsi="Times New Roman" w:cs="Times New Roman"/>
+          <w:sz w:val="24"/>
+        </w:rPr>
+        <w:t>nitial state values against each iteration plotted for</w:t>
+      </w:r>
+      <w:r>
+        <w:rPr>
+          <w:rFonts w:ascii="Times New Roman" w:hAnsi="Times New Roman" w:cs="Times New Roman"/>
+          <w:sz w:val="24"/>
+        </w:rPr>
+        <w:t xml:space="preserve"> varying</w:t>
+      </w:r>
+      <w:r>
+        <w:rPr>
+          <w:rFonts w:ascii="Times New Roman" w:hAnsi="Times New Roman" w:cs="Times New Roman"/>
+          <w:sz w:val="24"/>
+        </w:rPr>
+        <w:t xml:space="preserve"> value</w:t>
+      </w:r>
+      <w:r>
+        <w:rPr>
+          <w:rFonts w:ascii="Times New Roman" w:hAnsi="Times New Roman" w:cs="Times New Roman"/>
+          <w:sz w:val="24"/>
+        </w:rPr>
+        <w:t>s</w:t>
+      </w:r>
+      <w:r>
+        <w:rPr>
+          <w:rFonts w:ascii="Times New Roman" w:hAnsi="Times New Roman" w:cs="Times New Roman"/>
+          <w:sz w:val="24"/>
+        </w:rPr>
+        <w:t xml:space="preserve"> of gamma.</w:t>
+      </w:r>
+    </w:p>
+    <w:p>
+      <w:pPr>
+        <w:pStyle w:val="NoSpacing"/>
+        <w:rPr>
+          <w:rFonts w:ascii="Times New Roman" w:hAnsi="Times New Roman" w:cs="Times New Roman"/>
+          <w:sz w:val="24"/>
+        </w:rPr>
+      </w:pPr>
+      <w:r>
+        <w:rPr>
+          <w:rFonts w:ascii="Times New Roman" w:hAnsi="Times New Roman" w:cs="Times New Roman"/>
+          <w:sz w:val="24"/>
+        </w:rPr>
+        <w:t>Table 2. Policy obtained for each state (rows) at each value of gamma (columns).</w:t>
+      </w:r>
+    </w:p>
+    <w:p>
+      <w:pPr>
+        <w:jc w:val="center"/>
+        <w:rPr>
+          <w:rFonts w:ascii="Times New Roman" w:hAnsi="Times New Roman" w:cs="Times New Roman"/>
+          <w:sz w:val="24"/>
+        </w:rPr>
+      </w:pPr>
+      <w:r>
+        <w:rPr>
+          <w:rFonts w:ascii="Times New Roman" w:hAnsi="Times New Roman" w:cs="Times New Roman"/>
+          <w:noProof/>
+          <w:sz w:val="24"/>
+        </w:rPr>
+        <w:drawing>
+          <wp:inline distT="0" distB="0" distL="0" distR="0" wp14:anchorId="37A1697D" wp14:editId="5FD0050A">
+            <wp:extent cx="2861733" cy="3932307"/>
+            <wp:effectExtent l="0" t="0" r="0" b="5080"/>
+            <wp:docPr id="12" name="Picture 12"/>
+            <wp:cNvGraphicFramePr>
+              <a:graphicFrameLocks xmlns:a="http://schemas.openxmlformats.org/drawingml/2006/main" noChangeAspect="1"/>
+            </wp:cNvGraphicFramePr>
+            <a:graphic xmlns:a="http://schemas.openxmlformats.org/drawingml/2006/main">
+              <a:graphicData uri="http://schemas.openxmlformats.org/drawingml/2006/picture">
+                <pic:pic xmlns:pic="http://schemas.openxmlformats.org/drawingml/2006/picture">
+                  <pic:nvPicPr>
+                    <pic:cNvPr id="12" name="PI - pi.png"/>
+                    <pic:cNvPicPr/>
+                  </pic:nvPicPr>
+                  <pic:blipFill>
+                    <a:blip r:embed="rId9">
+                      <a:extLst>
+                        <a:ext uri="{28A0092B-C50C-407E-A947-70E740481C1C}">
+                          <a14:useLocalDpi xmlns:a14="http://schemas.microsoft.com/office/drawing/2010/main" val="0"/>
+                        </a:ext>
+                      </a:extLst>
+                    </a:blip>
+                    <a:stretch>
+                      <a:fillRect/>
+                    </a:stretch>
+                  </pic:blipFill>
+                  <pic:spPr>
+                    <a:xfrm>
+                      <a:off x="0" y="0"/>
+                      <a:ext cx="2891837" cy="3973674"/>
+                    </a:xfrm>
+                    <a:prstGeom prst="rect">
+                      <a:avLst/>
+                    </a:prstGeom>
+                  </pic:spPr>
+                </pic:pic>
+              </a:graphicData>
+            </a:graphic>
+          </wp:inline>
+        </w:drawing>
       </w:r>
     </w:p>
     <w:p>
@@ -7640,6 +7947,9 @@
         </w:rPr>
       </w:pPr>
       <w:r>
+        <w:rPr>
+          <w:noProof/>
+        </w:rPr>
         <w:drawing>
           <wp:inline distT="0" distB="0" distL="0" distR="0" wp14:anchorId="62470A2E" wp14:editId="5A5E657E">
             <wp:extent cx="3322320" cy="2202180"/>
@@ -8942,6 +9252,7 @@
                 <w:rFonts w:ascii="Calibri" w:eastAsia="Times New Roman" w:hAnsi="Calibri" w:cs="Calibri"/>
                 <w:color w:val="000000"/>
               </w:rPr>
+              <w:lastRenderedPageBreak/>
               <w:t>s15</w:t>
             </w:r>
           </w:p>
@@ -19674,7 +19985,6 @@
           <w:rFonts w:ascii="Times New Roman" w:hAnsi="Times New Roman" w:cs="Times New Roman"/>
           <w:sz w:val="24"/>
         </w:rPr>
-        <w:lastRenderedPageBreak/>
         <w:t>We define the Reward function as the following:</w:t>
       </w:r>
     </w:p>
@@ -19697,14 +20007,8 @@
               <w:rFonts w:ascii="Cambria Math" w:hAnsi="Cambria Math" w:cs="Times New Roman"/>
               <w:sz w:val="24"/>
             </w:rPr>
-            <m:t>R(a,s,s'=s13)=+25</m:t>
-          </m:r>
-          <m:r>
-            <w:rPr>
-              <w:rFonts w:ascii="Cambria Math" w:hAnsi="Cambria Math" w:cs="Times New Roman"/>
-              <w:sz w:val="24"/>
-            </w:rPr>
-            <m:t xml:space="preserve"> </m:t>
+            <w:lastRenderedPageBreak/>
+            <m:t xml:space="preserve">R(a,s,s'=s13)=+25 </m:t>
           </m:r>
         </m:oMath>
       </m:oMathPara>
@@ -19728,28 +20032,7 @@
               <w:rFonts w:ascii="Cambria Math" w:hAnsi="Cambria Math" w:cs="Times New Roman"/>
               <w:sz w:val="24"/>
             </w:rPr>
-            <m:t>R(a,s,s')=-1 for all other R(a,s,</m:t>
-          </m:r>
-          <m:r>
-            <w:rPr>
-              <w:rFonts w:ascii="Cambria Math" w:hAnsi="Cambria Math" w:cs="Times New Roman"/>
-              <w:sz w:val="24"/>
-            </w:rPr>
-            <m:t>s</m:t>
-          </m:r>
-          <m:r>
-            <w:rPr>
-              <w:rFonts w:ascii="Cambria Math" w:hAnsi="Cambria Math" w:cs="Times New Roman"/>
-              <w:sz w:val="24"/>
-            </w:rPr>
-            <m:t>' )</m:t>
-          </m:r>
-          <m:r>
-            <w:rPr>
-              <w:rFonts w:ascii="Cambria Math" w:hAnsi="Cambria Math" w:cs="Times New Roman"/>
-              <w:sz w:val="24"/>
-            </w:rPr>
-            <m:t xml:space="preserve"> </m:t>
+            <m:t xml:space="preserve">R(a,s,s')=-1 for all other R(a,s,s' ) </m:t>
           </m:r>
         </m:oMath>
       </m:oMathPara>
@@ -19792,8 +20075,962 @@
         </w:rPr>
         <w:t>&lt;need a new V(s51) function with probabilities</w:t>
       </w:r>
+    </w:p>
+    <w:p>
+      <w:pPr>
+        <w:pStyle w:val="NoSpacing"/>
+        <w:numPr>
+          <w:ilvl w:val="0"/>
+          <w:numId w:val="4"/>
+        </w:numPr>
+        <w:rPr>
+          <w:rFonts w:ascii="Times New Roman" w:hAnsi="Times New Roman" w:cs="Times New Roman"/>
+          <w:sz w:val="24"/>
+        </w:rPr>
+      </w:pPr>
+      <w:r>
+        <w:rPr>
+          <w:rFonts w:ascii="Times New Roman" w:hAnsi="Times New Roman" w:cs="Times New Roman"/>
+          <w:sz w:val="24"/>
+        </w:rPr>
+        <w:t xml:space="preserve">See </w:t>
+      </w:r>
+      <w:r>
+        <w:rPr>
+          <w:rFonts w:ascii="Times New Roman" w:hAnsi="Times New Roman" w:cs="Times New Roman"/>
+          <w:sz w:val="24"/>
+        </w:rPr>
+        <w:t>Windy</w:t>
+      </w:r>
+      <w:r>
+        <w:rPr>
+          <w:rFonts w:ascii="Times New Roman" w:hAnsi="Times New Roman" w:cs="Times New Roman"/>
+          <w:sz w:val="24"/>
+        </w:rPr>
+        <w:t>Gridworld.py</w:t>
+      </w:r>
+    </w:p>
+    <w:p>
+      <w:pPr>
+        <w:pStyle w:val="NoSpacing"/>
+        <w:rPr>
+          <w:rFonts w:ascii="Times New Roman" w:hAnsi="Times New Roman" w:cs="Times New Roman"/>
+          <w:sz w:val="24"/>
+        </w:rPr>
+      </w:pPr>
+    </w:p>
+    <w:p>
+      <w:pPr>
+        <w:pStyle w:val="NoSpacing"/>
+        <w:rPr>
+          <w:rFonts w:ascii="Times New Roman" w:hAnsi="Times New Roman" w:cs="Times New Roman"/>
+          <w:sz w:val="24"/>
+        </w:rPr>
+      </w:pPr>
+      <w:r>
+        <w:rPr>
+          <w:rFonts w:ascii="Times New Roman" w:hAnsi="Times New Roman" w:cs="Times New Roman"/>
+          <w:sz w:val="24"/>
+        </w:rPr>
+        <w:t>Part B – Value Iteration</w:t>
+      </w:r>
+      <w:r>
+        <w:rPr>
+          <w:rFonts w:ascii="Times New Roman" w:hAnsi="Times New Roman" w:cs="Times New Roman"/>
+          <w:sz w:val="24"/>
+        </w:rPr>
+        <w:t xml:space="preserve"> (ValueIteration.py)</w:t>
+      </w:r>
+    </w:p>
+    <w:p>
+      <w:pPr>
+        <w:pStyle w:val="NoSpacing"/>
+        <w:jc w:val="center"/>
+        <w:rPr>
+          <w:rFonts w:ascii="Times New Roman" w:hAnsi="Times New Roman" w:cs="Times New Roman"/>
+          <w:sz w:val="24"/>
+        </w:rPr>
+      </w:pPr>
+      <w:r>
+        <w:rPr>
+          <w:rFonts w:ascii="Times New Roman" w:hAnsi="Times New Roman" w:cs="Times New Roman"/>
+          <w:noProof/>
+          <w:sz w:val="24"/>
+        </w:rPr>
+        <w:drawing>
+          <wp:inline distT="0" distB="0" distL="0" distR="0" wp14:anchorId="34320665" wp14:editId="10B00D40">
+            <wp:extent cx="3378503" cy="2319866"/>
+            <wp:effectExtent l="0" t="0" r="0" b="4445"/>
+            <wp:docPr id="10" name="Picture 10"/>
+            <wp:cNvGraphicFramePr>
+              <a:graphicFrameLocks xmlns:a="http://schemas.openxmlformats.org/drawingml/2006/main" noChangeAspect="1"/>
+            </wp:cNvGraphicFramePr>
+            <a:graphic xmlns:a="http://schemas.openxmlformats.org/drawingml/2006/main">
+              <a:graphicData uri="http://schemas.openxmlformats.org/drawingml/2006/picture">
+                <pic:pic xmlns:pic="http://schemas.openxmlformats.org/drawingml/2006/picture">
+                  <pic:nvPicPr>
+                    <pic:cNvPr id="10" name="VI - Windy - Changing Gamma.png"/>
+                    <pic:cNvPicPr/>
+                  </pic:nvPicPr>
+                  <pic:blipFill>
+                    <a:blip r:embed="rId10">
+                      <a:extLst>
+                        <a:ext uri="{28A0092B-C50C-407E-A947-70E740481C1C}">
+                          <a14:useLocalDpi xmlns:a14="http://schemas.microsoft.com/office/drawing/2010/main" val="0"/>
+                        </a:ext>
+                      </a:extLst>
+                    </a:blip>
+                    <a:stretch>
+                      <a:fillRect/>
+                    </a:stretch>
+                  </pic:blipFill>
+                  <pic:spPr>
+                    <a:xfrm>
+                      <a:off x="0" y="0"/>
+                      <a:ext cx="3388439" cy="2326689"/>
+                    </a:xfrm>
+                    <a:prstGeom prst="rect">
+                      <a:avLst/>
+                    </a:prstGeom>
+                  </pic:spPr>
+                </pic:pic>
+              </a:graphicData>
+            </a:graphic>
+          </wp:inline>
+        </w:drawing>
+      </w:r>
+    </w:p>
+    <w:p>
+      <w:pPr>
+        <w:pStyle w:val="NoSpacing"/>
+        <w:rPr>
+          <w:rFonts w:ascii="Times New Roman" w:hAnsi="Times New Roman" w:cs="Times New Roman"/>
+          <w:sz w:val="24"/>
+        </w:rPr>
+      </w:pPr>
+      <w:r>
+        <w:rPr>
+          <w:rFonts w:ascii="Times New Roman" w:hAnsi="Times New Roman" w:cs="Times New Roman"/>
+          <w:sz w:val="24"/>
+        </w:rPr>
+        <w:t xml:space="preserve">Figure </w:t>
+      </w:r>
+      <w:r>
+        <w:rPr>
+          <w:rFonts w:ascii="Times New Roman" w:hAnsi="Times New Roman" w:cs="Times New Roman"/>
+          <w:sz w:val="24"/>
+        </w:rPr>
+        <w:t>3</w:t>
+      </w:r>
+      <w:r>
+        <w:rPr>
+          <w:rFonts w:ascii="Times New Roman" w:hAnsi="Times New Roman" w:cs="Times New Roman"/>
+          <w:sz w:val="24"/>
+        </w:rPr>
+        <w:t xml:space="preserve">. Initial state values </w:t>
+      </w:r>
+      <w:r>
+        <w:rPr>
+          <w:rFonts w:ascii="Times New Roman" w:hAnsi="Times New Roman" w:cs="Times New Roman"/>
+          <w:sz w:val="24"/>
+        </w:rPr>
+        <w:t xml:space="preserve">for </w:t>
+      </w:r>
+      <w:r>
+        <w:rPr>
+          <w:rFonts w:ascii="Times New Roman" w:hAnsi="Times New Roman" w:cs="Times New Roman"/>
+          <w:sz w:val="24"/>
+        </w:rPr>
+        <w:t xml:space="preserve">each iteration plotted for </w:t>
+      </w:r>
+      <w:r>
+        <w:rPr>
+          <w:rFonts w:ascii="Times New Roman" w:hAnsi="Times New Roman" w:cs="Times New Roman"/>
+          <w:sz w:val="24"/>
+        </w:rPr>
+        <w:t xml:space="preserve">varying </w:t>
+      </w:r>
+      <w:r>
+        <w:rPr>
+          <w:rFonts w:ascii="Times New Roman" w:hAnsi="Times New Roman" w:cs="Times New Roman"/>
+          <w:sz w:val="24"/>
+        </w:rPr>
+        <w:t>value</w:t>
+      </w:r>
+      <w:r>
+        <w:rPr>
+          <w:rFonts w:ascii="Times New Roman" w:hAnsi="Times New Roman" w:cs="Times New Roman"/>
+          <w:sz w:val="24"/>
+        </w:rPr>
+        <w:t>s</w:t>
+      </w:r>
+      <w:r>
+        <w:rPr>
+          <w:rFonts w:ascii="Times New Roman" w:hAnsi="Times New Roman" w:cs="Times New Roman"/>
+          <w:sz w:val="24"/>
+        </w:rPr>
+        <w:t xml:space="preserve"> of gamma.</w:t>
+      </w:r>
+    </w:p>
+    <w:p>
+      <w:pPr>
+        <w:pStyle w:val="NoSpacing"/>
+        <w:rPr>
+          <w:rFonts w:ascii="Times New Roman" w:hAnsi="Times New Roman" w:cs="Times New Roman"/>
+          <w:sz w:val="24"/>
+        </w:rPr>
+      </w:pPr>
+    </w:p>
+    <w:p>
+      <w:pPr>
+        <w:pStyle w:val="NoSpacing"/>
+        <w:rPr>
+          <w:rFonts w:ascii="Times New Roman" w:hAnsi="Times New Roman" w:cs="Times New Roman"/>
+          <w:sz w:val="24"/>
+        </w:rPr>
+      </w:pPr>
+      <w:r>
+        <w:rPr>
+          <w:rFonts w:ascii="Times New Roman" w:hAnsi="Times New Roman" w:cs="Times New Roman"/>
+          <w:sz w:val="24"/>
+        </w:rPr>
+        <w:t xml:space="preserve">Table 3. </w:t>
+      </w:r>
+      <w:r>
+        <w:rPr>
+          <w:rFonts w:ascii="Times New Roman" w:hAnsi="Times New Roman" w:cs="Times New Roman"/>
+          <w:sz w:val="24"/>
+        </w:rPr>
+        <w:t>Policy obtained for each state (rows) at each value of gamma (columns).</w:t>
+      </w:r>
+    </w:p>
+    <w:p>
+      <w:pPr>
+        <w:pStyle w:val="NoSpacing"/>
+        <w:jc w:val="center"/>
+        <w:rPr>
+          <w:rFonts w:ascii="Times New Roman" w:hAnsi="Times New Roman" w:cs="Times New Roman"/>
+          <w:sz w:val="24"/>
+        </w:rPr>
+      </w:pPr>
+      <w:r>
+        <w:rPr>
+          <w:rFonts w:ascii="Times New Roman" w:hAnsi="Times New Roman" w:cs="Times New Roman"/>
+          <w:noProof/>
+          <w:sz w:val="24"/>
+        </w:rPr>
+        <w:drawing>
+          <wp:inline distT="0" distB="0" distL="0" distR="0" wp14:anchorId="0177A2AA" wp14:editId="41F314DD">
+            <wp:extent cx="2963334" cy="4106949"/>
+            <wp:effectExtent l="0" t="0" r="0" b="0"/>
+            <wp:docPr id="15" name="Picture 15"/>
+            <wp:cNvGraphicFramePr>
+              <a:graphicFrameLocks xmlns:a="http://schemas.openxmlformats.org/drawingml/2006/main" noChangeAspect="1"/>
+            </wp:cNvGraphicFramePr>
+            <a:graphic xmlns:a="http://schemas.openxmlformats.org/drawingml/2006/main">
+              <a:graphicData uri="http://schemas.openxmlformats.org/drawingml/2006/picture">
+                <pic:pic xmlns:pic="http://schemas.openxmlformats.org/drawingml/2006/picture">
+                  <pic:nvPicPr>
+                    <pic:cNvPr id="15" name="Windy - VI - pi.png"/>
+                    <pic:cNvPicPr/>
+                  </pic:nvPicPr>
+                  <pic:blipFill>
+                    <a:blip r:embed="rId11">
+                      <a:extLst>
+                        <a:ext uri="{28A0092B-C50C-407E-A947-70E740481C1C}">
+                          <a14:useLocalDpi xmlns:a14="http://schemas.microsoft.com/office/drawing/2010/main" val="0"/>
+                        </a:ext>
+                      </a:extLst>
+                    </a:blip>
+                    <a:stretch>
+                      <a:fillRect/>
+                    </a:stretch>
+                  </pic:blipFill>
+                  <pic:spPr>
+                    <a:xfrm>
+                      <a:off x="0" y="0"/>
+                      <a:ext cx="2975992" cy="4124492"/>
+                    </a:xfrm>
+                    <a:prstGeom prst="rect">
+                      <a:avLst/>
+                    </a:prstGeom>
+                  </pic:spPr>
+                </pic:pic>
+              </a:graphicData>
+            </a:graphic>
+          </wp:inline>
+        </w:drawing>
+      </w:r>
       <w:bookmarkStart w:id="0" w:name="_GoBack"/>
       <w:bookmarkEnd w:id="0"/>
+    </w:p>
+    <w:p>
+      <w:pPr>
+        <w:pStyle w:val="NoSpacing"/>
+        <w:jc w:val="center"/>
+        <w:rPr>
+          <w:rFonts w:ascii="Times New Roman" w:hAnsi="Times New Roman" w:cs="Times New Roman"/>
+          <w:sz w:val="24"/>
+        </w:rPr>
+      </w:pPr>
+      <w:r>
+        <w:rPr>
+          <w:rFonts w:ascii="Times New Roman" w:hAnsi="Times New Roman" w:cs="Times New Roman"/>
+          <w:noProof/>
+          <w:sz w:val="24"/>
+        </w:rPr>
+        <w:lastRenderedPageBreak/>
+        <w:drawing>
+          <wp:inline distT="0" distB="0" distL="0" distR="0" wp14:anchorId="40616264" wp14:editId="6F4D6750">
+            <wp:extent cx="3580759" cy="2455333"/>
+            <wp:effectExtent l="0" t="0" r="1270" b="0"/>
+            <wp:docPr id="7" name="Picture 7"/>
+            <wp:cNvGraphicFramePr>
+              <a:graphicFrameLocks xmlns:a="http://schemas.openxmlformats.org/drawingml/2006/main" noChangeAspect="1"/>
+            </wp:cNvGraphicFramePr>
+            <a:graphic xmlns:a="http://schemas.openxmlformats.org/drawingml/2006/main">
+              <a:graphicData uri="http://schemas.openxmlformats.org/drawingml/2006/picture">
+                <pic:pic xmlns:pic="http://schemas.openxmlformats.org/drawingml/2006/picture">
+                  <pic:nvPicPr>
+                    <pic:cNvPr id="7" name="VI - Changing Windspeed.png"/>
+                    <pic:cNvPicPr/>
+                  </pic:nvPicPr>
+                  <pic:blipFill rotWithShape="1">
+                    <a:blip r:embed="rId12">
+                      <a:extLst>
+                        <a:ext uri="{28A0092B-C50C-407E-A947-70E740481C1C}">
+                          <a14:useLocalDpi xmlns:a14="http://schemas.microsoft.com/office/drawing/2010/main" val="0"/>
+                        </a:ext>
+                      </a:extLst>
+                    </a:blip>
+                    <a:srcRect l="1612" r="3057" b="2726"/>
+                    <a:stretch/>
+                  </pic:blipFill>
+                  <pic:spPr bwMode="auto">
+                    <a:xfrm>
+                      <a:off x="0" y="0"/>
+                      <a:ext cx="3606203" cy="2472780"/>
+                    </a:xfrm>
+                    <a:prstGeom prst="rect">
+                      <a:avLst/>
+                    </a:prstGeom>
+                    <a:ln>
+                      <a:noFill/>
+                    </a:ln>
+                    <a:extLst>
+                      <a:ext uri="{53640926-AAD7-44D8-BBD7-CCE9431645EC}">
+                        <a14:shadowObscured xmlns:a14="http://schemas.microsoft.com/office/drawing/2010/main"/>
+                      </a:ext>
+                    </a:extLst>
+                  </pic:spPr>
+                </pic:pic>
+              </a:graphicData>
+            </a:graphic>
+          </wp:inline>
+        </w:drawing>
+      </w:r>
+    </w:p>
+    <w:p>
+      <w:pPr>
+        <w:pStyle w:val="NoSpacing"/>
+        <w:rPr>
+          <w:rFonts w:ascii="Times New Roman" w:hAnsi="Times New Roman" w:cs="Times New Roman"/>
+          <w:sz w:val="24"/>
+        </w:rPr>
+      </w:pPr>
+      <w:r>
+        <w:rPr>
+          <w:rFonts w:ascii="Times New Roman" w:hAnsi="Times New Roman" w:cs="Times New Roman"/>
+          <w:sz w:val="24"/>
+        </w:rPr>
+        <w:t xml:space="preserve">Figure </w:t>
+      </w:r>
+      <w:r>
+        <w:rPr>
+          <w:rFonts w:ascii="Times New Roman" w:hAnsi="Times New Roman" w:cs="Times New Roman"/>
+          <w:sz w:val="24"/>
+        </w:rPr>
+        <w:t>4</w:t>
+      </w:r>
+      <w:r>
+        <w:rPr>
+          <w:rFonts w:ascii="Times New Roman" w:hAnsi="Times New Roman" w:cs="Times New Roman"/>
+          <w:sz w:val="24"/>
+        </w:rPr>
+        <w:t>.</w:t>
+      </w:r>
+      <w:r>
+        <w:rPr>
+          <w:rFonts w:ascii="Times New Roman" w:hAnsi="Times New Roman" w:cs="Times New Roman"/>
+          <w:sz w:val="24"/>
+        </w:rPr>
+        <w:t xml:space="preserve"> </w:t>
+      </w:r>
+      <w:r>
+        <w:rPr>
+          <w:rFonts w:ascii="Times New Roman" w:hAnsi="Times New Roman" w:cs="Times New Roman"/>
+          <w:sz w:val="24"/>
+        </w:rPr>
+        <w:t>Initial state values for each iteration plotted for varying values of gamma.</w:t>
+      </w:r>
+    </w:p>
+    <w:p>
+      <w:pPr>
+        <w:pStyle w:val="NoSpacing"/>
+        <w:rPr>
+          <w:rFonts w:ascii="Times New Roman" w:hAnsi="Times New Roman" w:cs="Times New Roman"/>
+          <w:sz w:val="24"/>
+        </w:rPr>
+      </w:pPr>
+    </w:p>
+    <w:p>
+      <w:pPr>
+        <w:pStyle w:val="NoSpacing"/>
+        <w:rPr>
+          <w:rFonts w:ascii="Times New Roman" w:hAnsi="Times New Roman" w:cs="Times New Roman"/>
+          <w:sz w:val="24"/>
+        </w:rPr>
+      </w:pPr>
+      <w:r>
+        <w:rPr>
+          <w:rFonts w:ascii="Times New Roman" w:hAnsi="Times New Roman" w:cs="Times New Roman"/>
+          <w:sz w:val="24"/>
+        </w:rPr>
+        <w:t xml:space="preserve">Table </w:t>
+      </w:r>
+      <w:r>
+        <w:rPr>
+          <w:rFonts w:ascii="Times New Roman" w:hAnsi="Times New Roman" w:cs="Times New Roman"/>
+          <w:sz w:val="24"/>
+        </w:rPr>
+        <w:t>4</w:t>
+      </w:r>
+      <w:r>
+        <w:rPr>
+          <w:rFonts w:ascii="Times New Roman" w:hAnsi="Times New Roman" w:cs="Times New Roman"/>
+          <w:sz w:val="24"/>
+        </w:rPr>
+        <w:t>. Policy obtained for each state (rows) at each value of gamma (columns).</w:t>
+      </w:r>
+    </w:p>
+    <w:p>
+      <w:pPr>
+        <w:pStyle w:val="NoSpacing"/>
+        <w:jc w:val="center"/>
+        <w:rPr>
+          <w:rFonts w:ascii="Times New Roman" w:hAnsi="Times New Roman" w:cs="Times New Roman"/>
+          <w:sz w:val="24"/>
+        </w:rPr>
+      </w:pPr>
+      <w:r>
+        <w:rPr>
+          <w:rFonts w:ascii="Times New Roman" w:hAnsi="Times New Roman" w:cs="Times New Roman"/>
+          <w:noProof/>
+          <w:sz w:val="24"/>
+        </w:rPr>
+        <w:drawing>
+          <wp:inline distT="0" distB="0" distL="0" distR="0" wp14:anchorId="63F7EB8F" wp14:editId="181C0836">
+            <wp:extent cx="3274718" cy="4495800"/>
+            <wp:effectExtent l="0" t="0" r="1905" b="0"/>
+            <wp:docPr id="16" name="Picture 16"/>
+            <wp:cNvGraphicFramePr>
+              <a:graphicFrameLocks xmlns:a="http://schemas.openxmlformats.org/drawingml/2006/main" noChangeAspect="1"/>
+            </wp:cNvGraphicFramePr>
+            <a:graphic xmlns:a="http://schemas.openxmlformats.org/drawingml/2006/main">
+              <a:graphicData uri="http://schemas.openxmlformats.org/drawingml/2006/picture">
+                <pic:pic xmlns:pic="http://schemas.openxmlformats.org/drawingml/2006/picture">
+                  <pic:nvPicPr>
+                    <pic:cNvPr id="16" name="Windy - VI - wind.png"/>
+                    <pic:cNvPicPr/>
+                  </pic:nvPicPr>
+                  <pic:blipFill>
+                    <a:blip r:embed="rId13">
+                      <a:extLst>
+                        <a:ext uri="{28A0092B-C50C-407E-A947-70E740481C1C}">
+                          <a14:useLocalDpi xmlns:a14="http://schemas.microsoft.com/office/drawing/2010/main" val="0"/>
+                        </a:ext>
+                      </a:extLst>
+                    </a:blip>
+                    <a:stretch>
+                      <a:fillRect/>
+                    </a:stretch>
+                  </pic:blipFill>
+                  <pic:spPr>
+                    <a:xfrm>
+                      <a:off x="0" y="0"/>
+                      <a:ext cx="3293368" cy="4521404"/>
+                    </a:xfrm>
+                    <a:prstGeom prst="rect">
+                      <a:avLst/>
+                    </a:prstGeom>
+                  </pic:spPr>
+                </pic:pic>
+              </a:graphicData>
+            </a:graphic>
+          </wp:inline>
+        </w:drawing>
+      </w:r>
+    </w:p>
+    <w:p>
+      <w:pPr>
+        <w:pStyle w:val="NoSpacing"/>
+        <w:rPr>
+          <w:rFonts w:ascii="Times New Roman" w:hAnsi="Times New Roman" w:cs="Times New Roman"/>
+          <w:sz w:val="24"/>
+        </w:rPr>
+      </w:pPr>
+    </w:p>
+    <w:p>
+      <w:pPr>
+        <w:rPr>
+          <w:rFonts w:ascii="Times New Roman" w:hAnsi="Times New Roman" w:cs="Times New Roman"/>
+          <w:sz w:val="24"/>
+        </w:rPr>
+      </w:pPr>
+      <w:r>
+        <w:rPr>
+          <w:rFonts w:ascii="Times New Roman" w:hAnsi="Times New Roman" w:cs="Times New Roman"/>
+          <w:sz w:val="24"/>
+        </w:rPr>
+        <w:br w:type="page"/>
+      </w:r>
+    </w:p>
+    <w:p>
+      <w:pPr>
+        <w:pStyle w:val="NoSpacing"/>
+        <w:rPr>
+          <w:rFonts w:ascii="Times New Roman" w:hAnsi="Times New Roman" w:cs="Times New Roman"/>
+          <w:sz w:val="24"/>
+        </w:rPr>
+      </w:pPr>
+      <w:r>
+        <w:rPr>
+          <w:rFonts w:ascii="Times New Roman" w:hAnsi="Times New Roman" w:cs="Times New Roman"/>
+          <w:sz w:val="24"/>
+        </w:rPr>
+        <w:lastRenderedPageBreak/>
+        <w:t>Part C – Policy Iteration</w:t>
+      </w:r>
+      <w:r>
+        <w:rPr>
+          <w:rFonts w:ascii="Times New Roman" w:hAnsi="Times New Roman" w:cs="Times New Roman"/>
+          <w:sz w:val="24"/>
+        </w:rPr>
+        <w:t xml:space="preserve"> (PolicyIteration.py)</w:t>
+      </w:r>
+    </w:p>
+    <w:p>
+      <w:pPr>
+        <w:pStyle w:val="NoSpacing"/>
+        <w:jc w:val="center"/>
+        <w:rPr>
+          <w:rFonts w:ascii="Times New Roman" w:hAnsi="Times New Roman" w:cs="Times New Roman"/>
+          <w:sz w:val="24"/>
+        </w:rPr>
+      </w:pPr>
+      <w:r>
+        <w:rPr>
+          <w:rFonts w:ascii="Times New Roman" w:hAnsi="Times New Roman" w:cs="Times New Roman"/>
+          <w:noProof/>
+          <w:sz w:val="24"/>
+        </w:rPr>
+        <w:drawing>
+          <wp:inline distT="0" distB="0" distL="0" distR="0" wp14:anchorId="3B6DA01D" wp14:editId="486E907A">
+            <wp:extent cx="3411999" cy="2421467"/>
+            <wp:effectExtent l="0" t="0" r="4445" b="4445"/>
+            <wp:docPr id="8" name="Picture 8"/>
+            <wp:cNvGraphicFramePr>
+              <a:graphicFrameLocks xmlns:a="http://schemas.openxmlformats.org/drawingml/2006/main" noChangeAspect="1"/>
+            </wp:cNvGraphicFramePr>
+            <a:graphic xmlns:a="http://schemas.openxmlformats.org/drawingml/2006/main">
+              <a:graphicData uri="http://schemas.openxmlformats.org/drawingml/2006/picture">
+                <pic:pic xmlns:pic="http://schemas.openxmlformats.org/drawingml/2006/picture">
+                  <pic:nvPicPr>
+                    <pic:cNvPr id="8" name="PI - Windy - Changing Gamma.png"/>
+                    <pic:cNvPicPr/>
+                  </pic:nvPicPr>
+                  <pic:blipFill rotWithShape="1">
+                    <a:blip r:embed="rId14">
+                      <a:extLst>
+                        <a:ext uri="{28A0092B-C50C-407E-A947-70E740481C1C}">
+                          <a14:useLocalDpi xmlns:a14="http://schemas.microsoft.com/office/drawing/2010/main" val="0"/>
+                        </a:ext>
+                      </a:extLst>
+                    </a:blip>
+                    <a:srcRect l="3355" t="1" r="5583" b="3418"/>
+                    <a:stretch/>
+                  </pic:blipFill>
+                  <pic:spPr bwMode="auto">
+                    <a:xfrm>
+                      <a:off x="0" y="0"/>
+                      <a:ext cx="3420317" cy="2427371"/>
+                    </a:xfrm>
+                    <a:prstGeom prst="rect">
+                      <a:avLst/>
+                    </a:prstGeom>
+                    <a:ln>
+                      <a:noFill/>
+                    </a:ln>
+                    <a:extLst>
+                      <a:ext uri="{53640926-AAD7-44D8-BBD7-CCE9431645EC}">
+                        <a14:shadowObscured xmlns:a14="http://schemas.microsoft.com/office/drawing/2010/main"/>
+                      </a:ext>
+                    </a:extLst>
+                  </pic:spPr>
+                </pic:pic>
+              </a:graphicData>
+            </a:graphic>
+          </wp:inline>
+        </w:drawing>
+      </w:r>
+    </w:p>
+    <w:p>
+      <w:pPr>
+        <w:pStyle w:val="NoSpacing"/>
+        <w:rPr>
+          <w:rFonts w:ascii="Times New Roman" w:hAnsi="Times New Roman" w:cs="Times New Roman"/>
+          <w:sz w:val="24"/>
+        </w:rPr>
+      </w:pPr>
+      <w:r>
+        <w:rPr>
+          <w:rFonts w:ascii="Times New Roman" w:hAnsi="Times New Roman" w:cs="Times New Roman"/>
+          <w:sz w:val="24"/>
+        </w:rPr>
+        <w:t xml:space="preserve">Figure </w:t>
+      </w:r>
+      <w:r>
+        <w:rPr>
+          <w:rFonts w:ascii="Times New Roman" w:hAnsi="Times New Roman" w:cs="Times New Roman"/>
+          <w:sz w:val="24"/>
+        </w:rPr>
+        <w:t>5</w:t>
+      </w:r>
+      <w:r>
+        <w:rPr>
+          <w:rFonts w:ascii="Times New Roman" w:hAnsi="Times New Roman" w:cs="Times New Roman"/>
+          <w:sz w:val="24"/>
+        </w:rPr>
+        <w:t>. Using gamma of 0.90, initial state values for each iteration plotted for varying values of gamma</w:t>
+      </w:r>
+    </w:p>
+    <w:p>
+      <w:pPr>
+        <w:pStyle w:val="NoSpacing"/>
+        <w:rPr>
+          <w:rFonts w:ascii="Times New Roman" w:hAnsi="Times New Roman" w:cs="Times New Roman"/>
+          <w:sz w:val="24"/>
+        </w:rPr>
+      </w:pPr>
+    </w:p>
+    <w:p>
+      <w:pPr>
+        <w:pStyle w:val="NoSpacing"/>
+        <w:rPr>
+          <w:rFonts w:ascii="Times New Roman" w:hAnsi="Times New Roman" w:cs="Times New Roman"/>
+          <w:sz w:val="24"/>
+        </w:rPr>
+      </w:pPr>
+      <w:r>
+        <w:rPr>
+          <w:rFonts w:ascii="Times New Roman" w:hAnsi="Times New Roman" w:cs="Times New Roman"/>
+          <w:sz w:val="24"/>
+        </w:rPr>
+        <w:t xml:space="preserve">Table </w:t>
+      </w:r>
+      <w:r>
+        <w:rPr>
+          <w:rFonts w:ascii="Times New Roman" w:hAnsi="Times New Roman" w:cs="Times New Roman"/>
+          <w:sz w:val="24"/>
+        </w:rPr>
+        <w:t>5</w:t>
+      </w:r>
+      <w:r>
+        <w:rPr>
+          <w:rFonts w:ascii="Times New Roman" w:hAnsi="Times New Roman" w:cs="Times New Roman"/>
+          <w:sz w:val="24"/>
+        </w:rPr>
+        <w:t>. Policy obtained for each state (rows) at each value of gamma (columns).</w:t>
+      </w:r>
+    </w:p>
+    <w:p>
+      <w:pPr>
+        <w:pStyle w:val="NoSpacing"/>
+        <w:jc w:val="center"/>
+        <w:rPr>
+          <w:rFonts w:ascii="Times New Roman" w:hAnsi="Times New Roman" w:cs="Times New Roman"/>
+          <w:sz w:val="24"/>
+        </w:rPr>
+      </w:pPr>
+      <w:r>
+        <w:rPr>
+          <w:rFonts w:ascii="Times New Roman" w:hAnsi="Times New Roman" w:cs="Times New Roman"/>
+          <w:noProof/>
+          <w:sz w:val="24"/>
+        </w:rPr>
+        <w:drawing>
+          <wp:inline distT="0" distB="0" distL="0" distR="0" wp14:anchorId="6FEAF9BC" wp14:editId="72660F2C">
+            <wp:extent cx="3124200" cy="4380005"/>
+            <wp:effectExtent l="0" t="0" r="0" b="1905"/>
+            <wp:docPr id="17" name="Picture 17"/>
+            <wp:cNvGraphicFramePr>
+              <a:graphicFrameLocks xmlns:a="http://schemas.openxmlformats.org/drawingml/2006/main" noChangeAspect="1"/>
+            </wp:cNvGraphicFramePr>
+            <a:graphic xmlns:a="http://schemas.openxmlformats.org/drawingml/2006/main">
+              <a:graphicData uri="http://schemas.openxmlformats.org/drawingml/2006/picture">
+                <pic:pic xmlns:pic="http://schemas.openxmlformats.org/drawingml/2006/picture">
+                  <pic:nvPicPr>
+                    <pic:cNvPr id="17" name="Windy - PI - pi.png"/>
+                    <pic:cNvPicPr/>
+                  </pic:nvPicPr>
+                  <pic:blipFill>
+                    <a:blip r:embed="rId15">
+                      <a:extLst>
+                        <a:ext uri="{28A0092B-C50C-407E-A947-70E740481C1C}">
+                          <a14:useLocalDpi xmlns:a14="http://schemas.microsoft.com/office/drawing/2010/main" val="0"/>
+                        </a:ext>
+                      </a:extLst>
+                    </a:blip>
+                    <a:stretch>
+                      <a:fillRect/>
+                    </a:stretch>
+                  </pic:blipFill>
+                  <pic:spPr>
+                    <a:xfrm>
+                      <a:off x="0" y="0"/>
+                      <a:ext cx="3134060" cy="4393828"/>
+                    </a:xfrm>
+                    <a:prstGeom prst="rect">
+                      <a:avLst/>
+                    </a:prstGeom>
+                  </pic:spPr>
+                </pic:pic>
+              </a:graphicData>
+            </a:graphic>
+          </wp:inline>
+        </w:drawing>
+      </w:r>
+    </w:p>
+    <w:p>
+      <w:pPr>
+        <w:pStyle w:val="NoSpacing"/>
+        <w:jc w:val="center"/>
+        <w:rPr>
+          <w:rFonts w:ascii="Times New Roman" w:hAnsi="Times New Roman" w:cs="Times New Roman"/>
+          <w:sz w:val="24"/>
+        </w:rPr>
+      </w:pPr>
+    </w:p>
+    <w:p>
+      <w:pPr>
+        <w:pStyle w:val="NoSpacing"/>
+        <w:rPr>
+          <w:rFonts w:ascii="Times New Roman" w:hAnsi="Times New Roman" w:cs="Times New Roman"/>
+          <w:sz w:val="24"/>
+        </w:rPr>
+      </w:pPr>
+    </w:p>
+    <w:p>
+      <w:pPr>
+        <w:pStyle w:val="NoSpacing"/>
+        <w:jc w:val="center"/>
+        <w:rPr>
+          <w:rFonts w:ascii="Times New Roman" w:hAnsi="Times New Roman" w:cs="Times New Roman"/>
+          <w:sz w:val="24"/>
+        </w:rPr>
+      </w:pPr>
+      <w:r>
+        <w:rPr>
+          <w:rFonts w:ascii="Times New Roman" w:hAnsi="Times New Roman" w:cs="Times New Roman"/>
+          <w:noProof/>
+          <w:sz w:val="24"/>
+        </w:rPr>
+        <w:lastRenderedPageBreak/>
+        <w:drawing>
+          <wp:inline distT="0" distB="0" distL="0" distR="0" wp14:anchorId="02032A60" wp14:editId="3EE0E99D">
+            <wp:extent cx="3418823" cy="2311400"/>
+            <wp:effectExtent l="0" t="0" r="0" b="0"/>
+            <wp:docPr id="9" name="Picture 9"/>
+            <wp:cNvGraphicFramePr>
+              <a:graphicFrameLocks xmlns:a="http://schemas.openxmlformats.org/drawingml/2006/main" noChangeAspect="1"/>
+            </wp:cNvGraphicFramePr>
+            <a:graphic xmlns:a="http://schemas.openxmlformats.org/drawingml/2006/main">
+              <a:graphicData uri="http://schemas.openxmlformats.org/drawingml/2006/picture">
+                <pic:pic xmlns:pic="http://schemas.openxmlformats.org/drawingml/2006/picture">
+                  <pic:nvPicPr>
+                    <pic:cNvPr id="9" name="PI - Changing Windspeed.png"/>
+                    <pic:cNvPicPr/>
+                  </pic:nvPicPr>
+                  <pic:blipFill rotWithShape="1">
+                    <a:blip r:embed="rId16">
+                      <a:extLst>
+                        <a:ext uri="{28A0092B-C50C-407E-A947-70E740481C1C}">
+                          <a14:useLocalDpi xmlns:a14="http://schemas.microsoft.com/office/drawing/2010/main" val="0"/>
+                        </a:ext>
+                      </a:extLst>
+                    </a:blip>
+                    <a:srcRect l="2374" r="2350" b="2478"/>
+                    <a:stretch/>
+                  </pic:blipFill>
+                  <pic:spPr bwMode="auto">
+                    <a:xfrm>
+                      <a:off x="0" y="0"/>
+                      <a:ext cx="3427842" cy="2317497"/>
+                    </a:xfrm>
+                    <a:prstGeom prst="rect">
+                      <a:avLst/>
+                    </a:prstGeom>
+                    <a:ln>
+                      <a:noFill/>
+                    </a:ln>
+                    <a:extLst>
+                      <a:ext uri="{53640926-AAD7-44D8-BBD7-CCE9431645EC}">
+                        <a14:shadowObscured xmlns:a14="http://schemas.microsoft.com/office/drawing/2010/main"/>
+                      </a:ext>
+                    </a:extLst>
+                  </pic:spPr>
+                </pic:pic>
+              </a:graphicData>
+            </a:graphic>
+          </wp:inline>
+        </w:drawing>
+      </w:r>
+    </w:p>
+    <w:p>
+      <w:pPr>
+        <w:pStyle w:val="NoSpacing"/>
+        <w:rPr>
+          <w:rFonts w:ascii="Times New Roman" w:hAnsi="Times New Roman" w:cs="Times New Roman"/>
+          <w:sz w:val="24"/>
+        </w:rPr>
+      </w:pPr>
+      <w:r>
+        <w:rPr>
+          <w:rFonts w:ascii="Times New Roman" w:hAnsi="Times New Roman" w:cs="Times New Roman"/>
+          <w:sz w:val="24"/>
+        </w:rPr>
+        <w:t xml:space="preserve">Figure </w:t>
+      </w:r>
+      <w:r>
+        <w:rPr>
+          <w:rFonts w:ascii="Times New Roman" w:hAnsi="Times New Roman" w:cs="Times New Roman"/>
+          <w:sz w:val="24"/>
+        </w:rPr>
+        <w:t>6</w:t>
+      </w:r>
+      <w:r>
+        <w:rPr>
+          <w:rFonts w:ascii="Times New Roman" w:hAnsi="Times New Roman" w:cs="Times New Roman"/>
+          <w:sz w:val="24"/>
+        </w:rPr>
+        <w:t>. Using gamma of 0.90, initial state values for each iteration plotted for varying values of gamma</w:t>
+      </w:r>
+    </w:p>
+    <w:p>
+      <w:pPr>
+        <w:pStyle w:val="NoSpacing"/>
+        <w:rPr>
+          <w:rFonts w:ascii="Times New Roman" w:hAnsi="Times New Roman" w:cs="Times New Roman"/>
+          <w:sz w:val="24"/>
+        </w:rPr>
+      </w:pPr>
+    </w:p>
+    <w:p>
+      <w:pPr>
+        <w:pStyle w:val="NoSpacing"/>
+        <w:rPr>
+          <w:rFonts w:ascii="Times New Roman" w:hAnsi="Times New Roman" w:cs="Times New Roman"/>
+          <w:sz w:val="24"/>
+        </w:rPr>
+      </w:pPr>
+      <w:r>
+        <w:rPr>
+          <w:rFonts w:ascii="Times New Roman" w:hAnsi="Times New Roman" w:cs="Times New Roman"/>
+          <w:sz w:val="24"/>
+        </w:rPr>
+        <w:t xml:space="preserve">Table </w:t>
+      </w:r>
+      <w:r>
+        <w:rPr>
+          <w:rFonts w:ascii="Times New Roman" w:hAnsi="Times New Roman" w:cs="Times New Roman"/>
+          <w:sz w:val="24"/>
+        </w:rPr>
+        <w:t>6</w:t>
+      </w:r>
+      <w:r>
+        <w:rPr>
+          <w:rFonts w:ascii="Times New Roman" w:hAnsi="Times New Roman" w:cs="Times New Roman"/>
+          <w:sz w:val="24"/>
+        </w:rPr>
+        <w:t>. Policy obtained for each state (rows) at each value of gamma (columns).</w:t>
+      </w:r>
+    </w:p>
+    <w:p>
+      <w:pPr>
+        <w:pStyle w:val="NoSpacing"/>
+        <w:rPr>
+          <w:rFonts w:ascii="Times New Roman" w:hAnsi="Times New Roman" w:cs="Times New Roman"/>
+          <w:sz w:val="24"/>
+        </w:rPr>
+      </w:pPr>
+    </w:p>
+    <w:p>
+      <w:pPr>
+        <w:pStyle w:val="NoSpacing"/>
+        <w:jc w:val="center"/>
+        <w:rPr>
+          <w:rFonts w:ascii="Times New Roman" w:hAnsi="Times New Roman" w:cs="Times New Roman"/>
+          <w:sz w:val="24"/>
+        </w:rPr>
+      </w:pPr>
+      <w:r>
+        <w:rPr>
+          <w:rFonts w:ascii="Times New Roman" w:hAnsi="Times New Roman" w:cs="Times New Roman"/>
+          <w:noProof/>
+          <w:sz w:val="24"/>
+        </w:rPr>
+        <w:drawing>
+          <wp:inline distT="0" distB="0" distL="0" distR="0" wp14:anchorId="1E30BC37" wp14:editId="268C6563">
+            <wp:extent cx="3149600" cy="4415617"/>
+            <wp:effectExtent l="0" t="0" r="0" b="4445"/>
+            <wp:docPr id="18" name="Picture 18"/>
+            <wp:cNvGraphicFramePr>
+              <a:graphicFrameLocks xmlns:a="http://schemas.openxmlformats.org/drawingml/2006/main" noChangeAspect="1"/>
+            </wp:cNvGraphicFramePr>
+            <a:graphic xmlns:a="http://schemas.openxmlformats.org/drawingml/2006/main">
+              <a:graphicData uri="http://schemas.openxmlformats.org/drawingml/2006/picture">
+                <pic:pic xmlns:pic="http://schemas.openxmlformats.org/drawingml/2006/picture">
+                  <pic:nvPicPr>
+                    <pic:cNvPr id="18" name="Windy - PI - wind.png"/>
+                    <pic:cNvPicPr/>
+                  </pic:nvPicPr>
+                  <pic:blipFill>
+                    <a:blip r:embed="rId17">
+                      <a:extLst>
+                        <a:ext uri="{28A0092B-C50C-407E-A947-70E740481C1C}">
+                          <a14:useLocalDpi xmlns:a14="http://schemas.microsoft.com/office/drawing/2010/main" val="0"/>
+                        </a:ext>
+                      </a:extLst>
+                    </a:blip>
+                    <a:stretch>
+                      <a:fillRect/>
+                    </a:stretch>
+                  </pic:blipFill>
+                  <pic:spPr>
+                    <a:xfrm>
+                      <a:off x="0" y="0"/>
+                      <a:ext cx="3155662" cy="4424116"/>
+                    </a:xfrm>
+                    <a:prstGeom prst="rect">
+                      <a:avLst/>
+                    </a:prstGeom>
+                  </pic:spPr>
+                </pic:pic>
+              </a:graphicData>
+            </a:graphic>
+          </wp:inline>
+        </w:drawing>
+      </w:r>
     </w:p>
     <w:sectPr>
       <w:pgSz w:w="12240" w:h="15840"/>
@@ -20817,6 +22054,36 @@
       <w:color w:val="808080"/>
     </w:rPr>
   </w:style>
+  <w:style w:type="paragraph" w:styleId="BalloonText">
+    <w:name w:val="Balloon Text"/>
+    <w:basedOn w:val="Normal"/>
+    <w:link w:val="BalloonTextChar"/>
+    <w:uiPriority w:val="99"/>
+    <w:semiHidden/>
+    <w:unhideWhenUsed/>
+    <w:rsid w:val="00361537"/>
+    <w:pPr>
+      <w:spacing w:after="0" w:line="240" w:lineRule="auto"/>
+    </w:pPr>
+    <w:rPr>
+      <w:rFonts w:ascii="Times New Roman" w:hAnsi="Times New Roman" w:cs="Times New Roman"/>
+      <w:sz w:val="18"/>
+      <w:szCs w:val="18"/>
+    </w:rPr>
+  </w:style>
+  <w:style w:type="character" w:customStyle="1" w:styleId="BalloonTextChar">
+    <w:name w:val="Balloon Text Char"/>
+    <w:basedOn w:val="DefaultParagraphFont"/>
+    <w:link w:val="BalloonText"/>
+    <w:uiPriority w:val="99"/>
+    <w:semiHidden/>
+    <w:rsid w:val="00361537"/>
+    <w:rPr>
+      <w:rFonts w:ascii="Times New Roman" w:hAnsi="Times New Roman" w:cs="Times New Roman"/>
+      <w:sz w:val="18"/>
+      <w:szCs w:val="18"/>
+    </w:rPr>
+  </w:style>
 </w:styles>
 </file>
 

</xml_diff>

<commit_message>
fixed some mistakes for storing policy!
</commit_message>
<xml_diff>
--- a/MIE567 A1.docx
+++ b/MIE567 A1.docx
@@ -7546,16 +7546,45 @@
           <w:sz w:val="24"/>
         </w:rPr>
       </w:pPr>
+    </w:p>
+    <w:p>
+      <w:pPr>
+        <w:pStyle w:val="NoSpacing"/>
+        <w:rPr>
+          <w:rFonts w:ascii="Times New Roman" w:hAnsi="Times New Roman" w:cs="Times New Roman"/>
+          <w:noProof/>
+          <w:sz w:val="24"/>
+        </w:rPr>
+      </w:pPr>
       <w:r>
         <w:rPr>
           <w:rFonts w:ascii="Times New Roman" w:hAnsi="Times New Roman" w:cs="Times New Roman"/>
           <w:sz w:val="24"/>
         </w:rPr>
         <w:t>Table 2. Policy obtained for each state (rows) at each value of gamma (columns).</w:t>
+      </w:r>
+      <w:r>
+        <w:rPr>
+          <w:rFonts w:ascii="Times New Roman" w:hAnsi="Times New Roman" w:cs="Times New Roman"/>
+          <w:noProof/>
+          <w:sz w:val="24"/>
+        </w:rPr>
+        <w:t xml:space="preserve"> </w:t>
       </w:r>
     </w:p>
     <w:p>
       <w:pPr>
+        <w:pStyle w:val="NoSpacing"/>
+        <w:rPr>
+          <w:rFonts w:ascii="Times New Roman" w:hAnsi="Times New Roman" w:cs="Times New Roman"/>
+          <w:noProof/>
+          <w:sz w:val="24"/>
+        </w:rPr>
+      </w:pPr>
+    </w:p>
+    <w:p>
+      <w:pPr>
+        <w:pStyle w:val="NoSpacing"/>
         <w:jc w:val="center"/>
         <w:rPr>
           <w:rFonts w:ascii="Times New Roman" w:hAnsi="Times New Roman" w:cs="Times New Roman"/>
@@ -7569,10 +7598,10 @@
           <w:sz w:val="24"/>
         </w:rPr>
         <w:drawing>
-          <wp:inline distT="0" distB="0" distL="0" distR="0" wp14:anchorId="37A1697D" wp14:editId="5FD0050A">
-            <wp:extent cx="2861733" cy="3932307"/>
-            <wp:effectExtent l="0" t="0" r="0" b="5080"/>
-            <wp:docPr id="12" name="Picture 12"/>
+          <wp:inline distT="0" distB="0" distL="0" distR="0" wp14:anchorId="47B5757A" wp14:editId="792FF248">
+            <wp:extent cx="3318934" cy="4641639"/>
+            <wp:effectExtent l="0" t="0" r="0" b="0"/>
+            <wp:docPr id="20" name="Picture 20"/>
             <wp:cNvGraphicFramePr>
               <a:graphicFrameLocks xmlns:a="http://schemas.openxmlformats.org/drawingml/2006/main" noChangeAspect="1"/>
             </wp:cNvGraphicFramePr>
@@ -7580,7 +7609,7 @@
               <a:graphicData uri="http://schemas.openxmlformats.org/drawingml/2006/picture">
                 <pic:pic xmlns:pic="http://schemas.openxmlformats.org/drawingml/2006/picture">
                   <pic:nvPicPr>
-                    <pic:cNvPr id="12" name="PI - pi.png"/>
+                    <pic:cNvPr id="20" name="PI - Changing Gamma.png"/>
                     <pic:cNvPicPr/>
                   </pic:nvPicPr>
                   <pic:blipFill>
@@ -7598,7 +7627,7 @@
                   <pic:spPr>
                     <a:xfrm>
                       <a:off x="0" y="0"/>
-                      <a:ext cx="2891837" cy="3973674"/>
+                      <a:ext cx="3361273" cy="4700852"/>
                     </a:xfrm>
                     <a:prstGeom prst="rect">
                       <a:avLst/>
@@ -7610,15 +7639,6 @@
           </wp:inline>
         </w:drawing>
       </w:r>
-    </w:p>
-    <w:p>
-      <w:pPr>
-        <w:pStyle w:val="NoSpacing"/>
-        <w:rPr>
-          <w:rFonts w:ascii="Times New Roman" w:hAnsi="Times New Roman" w:cs="Times New Roman"/>
-          <w:sz w:val="24"/>
-        </w:rPr>
-      </w:pPr>
     </w:p>
     <w:p>
       <w:pPr>
@@ -20361,8 +20381,6 @@
           </wp:inline>
         </w:drawing>
       </w:r>
-      <w:bookmarkStart w:id="0" w:name="_GoBack"/>
-      <w:bookmarkEnd w:id="0"/>
     </w:p>
     <w:p>
       <w:pPr>
@@ -20756,6 +20774,15 @@
     <w:p>
       <w:pPr>
         <w:pStyle w:val="NoSpacing"/>
+        <w:rPr>
+          <w:rFonts w:ascii="Times New Roman" w:hAnsi="Times New Roman" w:cs="Times New Roman"/>
+          <w:sz w:val="24"/>
+        </w:rPr>
+      </w:pPr>
+    </w:p>
+    <w:p>
+      <w:pPr>
+        <w:pStyle w:val="NoSpacing"/>
         <w:jc w:val="center"/>
         <w:rPr>
           <w:rFonts w:ascii="Times New Roman" w:hAnsi="Times New Roman" w:cs="Times New Roman"/>
@@ -20769,10 +20796,10 @@
           <w:sz w:val="24"/>
         </w:rPr>
         <w:drawing>
-          <wp:inline distT="0" distB="0" distL="0" distR="0" wp14:anchorId="6FEAF9BC" wp14:editId="72660F2C">
-            <wp:extent cx="3124200" cy="4380005"/>
-            <wp:effectExtent l="0" t="0" r="0" b="1905"/>
-            <wp:docPr id="17" name="Picture 17"/>
+          <wp:inline distT="0" distB="0" distL="0" distR="0" wp14:anchorId="679E48B4" wp14:editId="117BC7A3">
+            <wp:extent cx="3149600" cy="4386394"/>
+            <wp:effectExtent l="0" t="0" r="0" b="0"/>
+            <wp:docPr id="21" name="Picture 21"/>
             <wp:cNvGraphicFramePr>
               <a:graphicFrameLocks xmlns:a="http://schemas.openxmlformats.org/drawingml/2006/main" noChangeAspect="1"/>
             </wp:cNvGraphicFramePr>
@@ -20780,7 +20807,7 @@
               <a:graphicData uri="http://schemas.openxmlformats.org/drawingml/2006/picture">
                 <pic:pic xmlns:pic="http://schemas.openxmlformats.org/drawingml/2006/picture">
                   <pic:nvPicPr>
-                    <pic:cNvPr id="17" name="Windy - PI - pi.png"/>
+                    <pic:cNvPr id="21" name="PI - Windy - pi.png"/>
                     <pic:cNvPicPr/>
                   </pic:nvPicPr>
                   <pic:blipFill>
@@ -20798,7 +20825,7 @@
                   <pic:spPr>
                     <a:xfrm>
                       <a:off x="0" y="0"/>
-                      <a:ext cx="3134060" cy="4393828"/>
+                      <a:ext cx="3159445" cy="4400105"/>
                     </a:xfrm>
                     <a:prstGeom prst="rect">
                       <a:avLst/>
@@ -20990,10 +21017,10 @@
           <w:sz w:val="24"/>
         </w:rPr>
         <w:drawing>
-          <wp:inline distT="0" distB="0" distL="0" distR="0" wp14:anchorId="1E30BC37" wp14:editId="268C6563">
-            <wp:extent cx="3149600" cy="4415617"/>
-            <wp:effectExtent l="0" t="0" r="0" b="4445"/>
-            <wp:docPr id="18" name="Picture 18"/>
+          <wp:inline distT="0" distB="0" distL="0" distR="0" wp14:anchorId="1E1A70EB" wp14:editId="776AB5AB">
+            <wp:extent cx="3149600" cy="4386394"/>
+            <wp:effectExtent l="0" t="0" r="0" b="0"/>
+            <wp:docPr id="22" name="Picture 22"/>
             <wp:cNvGraphicFramePr>
               <a:graphicFrameLocks xmlns:a="http://schemas.openxmlformats.org/drawingml/2006/main" noChangeAspect="1"/>
             </wp:cNvGraphicFramePr>
@@ -21001,11 +21028,11 @@
               <a:graphicData uri="http://schemas.openxmlformats.org/drawingml/2006/picture">
                 <pic:pic xmlns:pic="http://schemas.openxmlformats.org/drawingml/2006/picture">
                   <pic:nvPicPr>
-                    <pic:cNvPr id="18" name="Windy - PI - wind.png"/>
+                    <pic:cNvPr id="21" name="PI - Windy - pi.png"/>
                     <pic:cNvPicPr/>
                   </pic:nvPicPr>
                   <pic:blipFill>
-                    <a:blip r:embed="rId17">
+                    <a:blip r:embed="rId15">
                       <a:extLst>
                         <a:ext uri="{28A0092B-C50C-407E-A947-70E740481C1C}">
                           <a14:useLocalDpi xmlns:a14="http://schemas.microsoft.com/office/drawing/2010/main" val="0"/>
@@ -21019,7 +21046,7 @@
                   <pic:spPr>
                     <a:xfrm>
                       <a:off x="0" y="0"/>
-                      <a:ext cx="3155662" cy="4424116"/>
+                      <a:ext cx="3159445" cy="4400105"/>
                     </a:xfrm>
                     <a:prstGeom prst="rect">
                       <a:avLst/>
@@ -21031,6 +21058,8 @@
           </wp:inline>
         </w:drawing>
       </w:r>
+      <w:bookmarkStart w:id="0" w:name="_GoBack"/>
+      <w:bookmarkEnd w:id="0"/>
     </w:p>
     <w:sectPr>
       <w:pgSz w:w="12240" w:h="15840"/>

</xml_diff>

<commit_message>
Started py files, updated windy policy tables in drive
</commit_message>
<xml_diff>
--- a/MIE567 A1.docx
+++ b/MIE567 A1.docx
@@ -20489,7 +20489,7 @@
           <w:rFonts w:ascii="Times New Roman" w:hAnsi="Times New Roman" w:cs="Times New Roman"/>
           <w:sz w:val="24"/>
         </w:rPr>
-        <w:t>Initial state values for each iteration plotted for varying values of gamma.</w:t>
+        <w:t>Using gamma of 0.90, initial state values for each iteration plotted for varying values of wind probability.</w:t>
       </w:r>
     </w:p>
     <w:p>
@@ -20528,12 +20528,20 @@
           <w:rFonts w:ascii="Times New Roman" w:hAnsi="Times New Roman" w:cs="Times New Roman"/>
           <w:sz w:val="24"/>
         </w:rPr>
-        <w:t>. Policy obtained for each state (rows) at each value of gamma (columns).</w:t>
+        <w:t>. Policy obtained for each state (rows) at each value of wind probability (columns).</w:t>
       </w:r>
     </w:p>
     <w:p>
       <w:pPr>
         <w:pStyle w:val="NoSpacing"/>
+        <w:rPr>
+          <w:rFonts w:ascii="Times New Roman" w:hAnsi="Times New Roman" w:cs="Times New Roman"/>
+          <w:sz w:val="24"/>
+        </w:rPr>
+      </w:pPr>
+    </w:p>
+    <w:p>
+      <w:pPr>
         <w:jc w:val="center"/>
         <w:rPr>
           <w:rFonts w:ascii="Times New Roman" w:hAnsi="Times New Roman" w:cs="Times New Roman"/>
@@ -20547,10 +20555,10 @@
           <w:sz w:val="24"/>
         </w:rPr>
         <w:drawing>
-          <wp:inline distT="0" distB="0" distL="0" distR="0" wp14:anchorId="63F7EB8F" wp14:editId="181C0836">
-            <wp:extent cx="3274718" cy="4495800"/>
-            <wp:effectExtent l="0" t="0" r="1905" b="0"/>
-            <wp:docPr id="16" name="Picture 16"/>
+          <wp:inline distT="0" distB="0" distL="0" distR="0" wp14:anchorId="1881BCFD" wp14:editId="11A0E620">
+            <wp:extent cx="2895600" cy="4843083"/>
+            <wp:effectExtent l="0" t="0" r="0" b="0"/>
+            <wp:docPr id="27" name="Picture 27"/>
             <wp:cNvGraphicFramePr>
               <a:graphicFrameLocks xmlns:a="http://schemas.openxmlformats.org/drawingml/2006/main" noChangeAspect="1"/>
             </wp:cNvGraphicFramePr>
@@ -20558,7 +20566,7 @@
               <a:graphicData uri="http://schemas.openxmlformats.org/drawingml/2006/picture">
                 <pic:pic xmlns:pic="http://schemas.openxmlformats.org/drawingml/2006/picture">
                   <pic:nvPicPr>
-                    <pic:cNvPr id="16" name="Windy - VI - wind.png"/>
+                    <pic:cNvPr id="27" name="Value Iteration with Changing Windspeed in Windy Gridworld.png"/>
                     <pic:cNvPicPr/>
                   </pic:nvPicPr>
                   <pic:blipFill>
@@ -20576,7 +20584,7 @@
                   <pic:spPr>
                     <a:xfrm>
                       <a:off x="0" y="0"/>
-                      <a:ext cx="3293368" cy="4521404"/>
+                      <a:ext cx="2903211" cy="4855814"/>
                     </a:xfrm>
                     <a:prstGeom prst="rect">
                       <a:avLst/>
@@ -20591,15 +20599,6 @@
     </w:p>
     <w:p>
       <w:pPr>
-        <w:pStyle w:val="NoSpacing"/>
-        <w:rPr>
-          <w:rFonts w:ascii="Times New Roman" w:hAnsi="Times New Roman" w:cs="Times New Roman"/>
-          <w:sz w:val="24"/>
-        </w:rPr>
-      </w:pPr>
-    </w:p>
-    <w:p>
-      <w:pPr>
         <w:rPr>
           <w:rFonts w:ascii="Times New Roman" w:hAnsi="Times New Roman" w:cs="Times New Roman"/>
           <w:sz w:val="24"/>
@@ -20610,6 +20609,7 @@
           <w:rFonts w:ascii="Times New Roman" w:hAnsi="Times New Roman" w:cs="Times New Roman"/>
           <w:sz w:val="24"/>
         </w:rPr>
+        <w:lastRenderedPageBreak/>
         <w:br w:type="page"/>
       </w:r>
     </w:p>
@@ -20950,7 +20950,28 @@
           <w:rFonts w:ascii="Times New Roman" w:hAnsi="Times New Roman" w:cs="Times New Roman"/>
           <w:sz w:val="24"/>
         </w:rPr>
-        <w:t>. Using gamma of 0.90, initial state values for each iteration plotted for varying values of gamma</w:t>
+        <w:t xml:space="preserve">. Using gamma of 0.90, initial state values for each iteration plotted for varying values of </w:t>
+      </w:r>
+      <w:r>
+        <w:rPr>
+          <w:rFonts w:ascii="Times New Roman" w:hAnsi="Times New Roman" w:cs="Times New Roman"/>
+          <w:sz w:val="24"/>
+        </w:rPr>
+        <w:t>wind</w:t>
+      </w:r>
+      <w:r>
+        <w:rPr>
+          <w:rFonts w:ascii="Times New Roman" w:hAnsi="Times New Roman" w:cs="Times New Roman"/>
+          <w:sz w:val="24"/>
+        </w:rPr>
+        <w:t xml:space="preserve"> probability</w:t>
+      </w:r>
+      <w:r>
+        <w:rPr>
+          <w:rFonts w:ascii="Times New Roman" w:hAnsi="Times New Roman" w:cs="Times New Roman"/>
+          <w:sz w:val="24"/>
+        </w:rPr>
+        <w:t>.</w:t>
       </w:r>
     </w:p>
     <w:p>
@@ -20989,7 +21010,21 @@
           <w:rFonts w:ascii="Times New Roman" w:hAnsi="Times New Roman" w:cs="Times New Roman"/>
           <w:sz w:val="24"/>
         </w:rPr>
-        <w:t>. Policy obtained for each state (rows) at each value of gamma (columns).</w:t>
+        <w:t xml:space="preserve">. Policy obtained for each state (rows) at each value of </w:t>
+      </w:r>
+      <w:r>
+        <w:rPr>
+          <w:rFonts w:ascii="Times New Roman" w:hAnsi="Times New Roman" w:cs="Times New Roman"/>
+          <w:sz w:val="24"/>
+        </w:rPr>
+        <w:t>wind probability</w:t>
+      </w:r>
+      <w:r>
+        <w:rPr>
+          <w:rFonts w:ascii="Times New Roman" w:hAnsi="Times New Roman" w:cs="Times New Roman"/>
+          <w:sz w:val="24"/>
+        </w:rPr>
+        <w:t xml:space="preserve"> (columns).</w:t>
       </w:r>
     </w:p>
     <w:p>
@@ -21017,10 +21052,10 @@
           <w:sz w:val="24"/>
         </w:rPr>
         <w:drawing>
-          <wp:inline distT="0" distB="0" distL="0" distR="0" wp14:anchorId="1E1A70EB" wp14:editId="776AB5AB">
-            <wp:extent cx="3149600" cy="4386394"/>
+          <wp:inline distT="0" distB="0" distL="0" distR="0" wp14:anchorId="6D3AB233" wp14:editId="2495F6C9">
+            <wp:extent cx="2870200" cy="4755856"/>
             <wp:effectExtent l="0" t="0" r="0" b="0"/>
-            <wp:docPr id="22" name="Picture 22"/>
+            <wp:docPr id="24" name="Picture 24"/>
             <wp:cNvGraphicFramePr>
               <a:graphicFrameLocks xmlns:a="http://schemas.openxmlformats.org/drawingml/2006/main" noChangeAspect="1"/>
             </wp:cNvGraphicFramePr>
@@ -21028,11 +21063,11 @@
               <a:graphicData uri="http://schemas.openxmlformats.org/drawingml/2006/picture">
                 <pic:pic xmlns:pic="http://schemas.openxmlformats.org/drawingml/2006/picture">
                   <pic:nvPicPr>
-                    <pic:cNvPr id="21" name="PI - Windy - pi.png"/>
+                    <pic:cNvPr id="24" name="Policy Iteration with Changing Windspeed in Windy Gridworld.png"/>
                     <pic:cNvPicPr/>
                   </pic:nvPicPr>
                   <pic:blipFill>
-                    <a:blip r:embed="rId15">
+                    <a:blip r:embed="rId17">
                       <a:extLst>
                         <a:ext uri="{28A0092B-C50C-407E-A947-70E740481C1C}">
                           <a14:useLocalDpi xmlns:a14="http://schemas.microsoft.com/office/drawing/2010/main" val="0"/>
@@ -21046,7 +21081,7 @@
                   <pic:spPr>
                     <a:xfrm>
                       <a:off x="0" y="0"/>
-                      <a:ext cx="3159445" cy="4400105"/>
+                      <a:ext cx="2871486" cy="4757987"/>
                     </a:xfrm>
                     <a:prstGeom prst="rect">
                       <a:avLst/>

</xml_diff>